<commit_message>
Retoques en las firmas de la interfaz de servicio. Actualización del diagrama UML
</commit_message>
<xml_diff>
--- a/Documentacion/Documentación Proyecto/Sprint 1/NotasSprint1.docx
+++ b/Documentacion/Documentación Proyecto/Sprint 1/NotasSprint1.docx
@@ -27,13 +27,22 @@
         </w:numPr>
       </w:pPr>
       <w:r>
-        <w:t>Súper Administrador tiene los mi</w:t>
+        <w:t>Súper Administrador tiene los mismos datos que Usuario.</w:t>
+      </w:r>
+    </w:p>
+    <w:p>
+      <w:pPr>
+        <w:pStyle w:val="Prrafodelista"/>
+        <w:numPr>
+          <w:ilvl w:val="0"/>
+          <w:numId w:val="1"/>
+        </w:numPr>
+      </w:pPr>
+      <w:r>
+        <w:t>Falta ver tema de los retorno de los metodos</w:t>
       </w:r>
       <w:bookmarkStart w:id="0" w:name="_GoBack"/>
       <w:bookmarkEnd w:id="0"/>
-      <w:r>
-        <w:t>smos datos que Usuario.</w:t>
-      </w:r>
     </w:p>
     <w:sectPr>
       <w:pgSz w:w="11906" w:h="16838"/>

</xml_diff>